<commit_message>
Third Commit  - Overarching theme and individual projects, as well as additional information needs to be implemented within the class structure
</commit_message>
<xml_diff>
--- a/Overarching Theme Template.docx
+++ b/Overarching Theme Template.docx
@@ -114,10 +114,110 @@
         <w:rPr>
           <w:sz w:val="20"/>
         </w:rPr>
-        <w:t>{ExperiencePoint}</w:t>
+        <w:t>{ExperiencePoints[0]}</w:t>
       </w:r>
       <w:bookmarkStart w:id="0" w:name="_GoBack"/>
       <w:bookmarkEnd w:id="0"/>
+    </w:p>
+    <w:p>
+      <w:pPr>
+        <w:pStyle w:val="ListParagraph"/>
+        <w:numPr>
+          <w:ilvl w:val="0"/>
+          <w:numId w:val="1"/>
+        </w:numPr>
+        <w:tabs>
+          <w:tab w:val="left" w:pos="521"/>
+          <w:tab w:val="left" w:pos="8801"/>
+        </w:tabs>
+        <w:ind w:hanging="360"/>
+        <w:rPr>
+          <w:rFonts w:eastAsia="Times New Roman" w:cs="Times New Roman"/>
+          <w:sz w:val="20"/>
+          <w:szCs w:val="20"/>
+        </w:rPr>
+      </w:pPr>
+      <w:r>
+        <w:rPr>
+          <w:sz w:val="20"/>
+        </w:rPr>
+        <w:t>{ExperiencePoints[1]}</w:t>
+      </w:r>
+    </w:p>
+    <w:p>
+      <w:pPr>
+        <w:pStyle w:val="ListParagraph"/>
+        <w:numPr>
+          <w:ilvl w:val="0"/>
+          <w:numId w:val="1"/>
+        </w:numPr>
+        <w:tabs>
+          <w:tab w:val="left" w:pos="521"/>
+          <w:tab w:val="left" w:pos="8801"/>
+        </w:tabs>
+        <w:ind w:hanging="360"/>
+        <w:rPr>
+          <w:rFonts w:eastAsia="Times New Roman" w:cs="Times New Roman"/>
+          <w:sz w:val="20"/>
+          <w:szCs w:val="20"/>
+        </w:rPr>
+      </w:pPr>
+      <w:r>
+        <w:rPr>
+          <w:sz w:val="20"/>
+        </w:rPr>
+        <w:t>{ExperiencePoints[2]}</w:t>
+      </w:r>
+    </w:p>
+    <w:p>
+      <w:pPr>
+        <w:pStyle w:val="ListParagraph"/>
+        <w:numPr>
+          <w:ilvl w:val="0"/>
+          <w:numId w:val="1"/>
+        </w:numPr>
+        <w:tabs>
+          <w:tab w:val="left" w:pos="521"/>
+          <w:tab w:val="left" w:pos="8801"/>
+        </w:tabs>
+        <w:ind w:hanging="360"/>
+        <w:rPr>
+          <w:rFonts w:eastAsia="Times New Roman" w:cs="Times New Roman"/>
+          <w:sz w:val="20"/>
+          <w:szCs w:val="20"/>
+        </w:rPr>
+      </w:pPr>
+      <w:r>
+        <w:rPr>
+          <w:sz w:val="20"/>
+        </w:rPr>
+        <w:t>{ExperiencePoints[3]}</w:t>
+      </w:r>
+    </w:p>
+    <w:p>
+      <w:pPr>
+        <w:pStyle w:val="ListParagraph"/>
+        <w:numPr>
+          <w:ilvl w:val="0"/>
+          <w:numId w:val="1"/>
+        </w:numPr>
+        <w:tabs>
+          <w:tab w:val="left" w:pos="521"/>
+          <w:tab w:val="left" w:pos="8801"/>
+        </w:tabs>
+        <w:ind w:hanging="360"/>
+        <w:rPr>
+          <w:rFonts w:eastAsia="Times New Roman" w:cs="Times New Roman"/>
+          <w:sz w:val="20"/>
+          <w:szCs w:val="20"/>
+        </w:rPr>
+      </w:pPr>
+      <w:r>
+        <w:rPr>
+          <w:sz w:val="20"/>
+        </w:rPr>
+        <w:t>{ExperiencePoints[4]}</w:t>
+      </w:r>
     </w:p>
     <w:sectPr>
       <w:pgSz w:w="11906" w:h="16838"/>

</xml_diff>

<commit_message>
Fourth Commit - Need to work on the formatting taking in entire classes so as to expedite the propagation process, as well as the code to propagate the cover letter, then gui and finally selection criteria
</commit_message>
<xml_diff>
--- a/Overarching Theme Template.docx
+++ b/Overarching Theme Template.docx
@@ -17,207 +17,8 @@
       <w:r>
         <w:t>{OverarchingTheme}</w:t>
       </w:r>
-    </w:p>
-    <w:p>
-      <w:pPr>
-        <w:tabs>
-          <w:tab w:val="left" w:pos="8801"/>
-        </w:tabs>
-        <w:spacing w:after="0"/>
-        <w:ind w:left="160"/>
-        <w:rPr>
-          <w:b/>
-          <w:sz w:val="20"/>
-        </w:rPr>
-      </w:pPr>
-      <w:r>
-        <w:rPr>
-          <w:b/>
-          <w:sz w:val="20"/>
-        </w:rPr>
-        <w:t>{CompanyWorked}</w:t>
-      </w:r>
-      <w:r>
-        <w:rPr>
-          <w:b/>
-          <w:sz w:val="20"/>
-        </w:rPr>
-        <w:tab/>
-      </w:r>
-      <w:r>
-        <w:rPr>
-          <w:b/>
-          <w:sz w:val="20"/>
-        </w:rPr>
-        <w:t>{Country}</w:t>
-      </w:r>
-    </w:p>
-    <w:p>
-      <w:pPr>
-        <w:tabs>
-          <w:tab w:val="left" w:pos="8801"/>
-        </w:tabs>
-        <w:spacing w:after="0"/>
-        <w:ind w:left="160"/>
-        <w:rPr>
-          <w:rFonts w:eastAsia="Times New Roman" w:cs="Times New Roman"/>
-          <w:b/>
-          <w:sz w:val="20"/>
-          <w:szCs w:val="20"/>
-        </w:rPr>
-      </w:pPr>
-      <w:r>
-        <w:rPr>
-          <w:rFonts w:eastAsia="Times New Roman" w:cs="Times New Roman"/>
-          <w:b/>
-          <w:sz w:val="20"/>
-          <w:szCs w:val="20"/>
-        </w:rPr>
-        <w:t>{JobScope}</w:t>
-      </w:r>
-      <w:r>
-        <w:rPr>
-          <w:rFonts w:eastAsia="Times New Roman" w:cs="Times New Roman"/>
-          <w:b/>
-          <w:sz w:val="20"/>
-          <w:szCs w:val="20"/>
-        </w:rPr>
-        <w:tab/>
-      </w:r>
-      <w:r>
-        <w:rPr>
-          <w:b/>
-          <w:sz w:val="20"/>
-        </w:rPr>
-        <w:t>{TimePeriodWorked}</w:t>
-      </w:r>
-    </w:p>
-    <w:p>
-      <w:pPr>
-        <w:pStyle w:val="ListParagraph"/>
-        <w:numPr>
-          <w:ilvl w:val="0"/>
-          <w:numId w:val="1"/>
-        </w:numPr>
-        <w:tabs>
-          <w:tab w:val="left" w:pos="521"/>
-          <w:tab w:val="left" w:pos="8801"/>
-        </w:tabs>
-        <w:ind w:hanging="360"/>
-        <w:rPr>
-          <w:rFonts w:eastAsia="Times New Roman" w:cs="Times New Roman"/>
-          <w:sz w:val="20"/>
-          <w:szCs w:val="20"/>
-        </w:rPr>
-      </w:pPr>
-      <w:r>
-        <w:rPr>
-          <w:sz w:val="20"/>
-        </w:rPr>
-        <w:t>{ExperiencePoints[0]}</w:t>
-      </w:r>
       <w:bookmarkStart w:id="0" w:name="_GoBack"/>
       <w:bookmarkEnd w:id="0"/>
-    </w:p>
-    <w:p>
-      <w:pPr>
-        <w:pStyle w:val="ListParagraph"/>
-        <w:numPr>
-          <w:ilvl w:val="0"/>
-          <w:numId w:val="1"/>
-        </w:numPr>
-        <w:tabs>
-          <w:tab w:val="left" w:pos="521"/>
-          <w:tab w:val="left" w:pos="8801"/>
-        </w:tabs>
-        <w:ind w:hanging="360"/>
-        <w:rPr>
-          <w:rFonts w:eastAsia="Times New Roman" w:cs="Times New Roman"/>
-          <w:sz w:val="20"/>
-          <w:szCs w:val="20"/>
-        </w:rPr>
-      </w:pPr>
-      <w:r>
-        <w:rPr>
-          <w:sz w:val="20"/>
-        </w:rPr>
-        <w:t>{ExperiencePoints[1]}</w:t>
-      </w:r>
-    </w:p>
-    <w:p>
-      <w:pPr>
-        <w:pStyle w:val="ListParagraph"/>
-        <w:numPr>
-          <w:ilvl w:val="0"/>
-          <w:numId w:val="1"/>
-        </w:numPr>
-        <w:tabs>
-          <w:tab w:val="left" w:pos="521"/>
-          <w:tab w:val="left" w:pos="8801"/>
-        </w:tabs>
-        <w:ind w:hanging="360"/>
-        <w:rPr>
-          <w:rFonts w:eastAsia="Times New Roman" w:cs="Times New Roman"/>
-          <w:sz w:val="20"/>
-          <w:szCs w:val="20"/>
-        </w:rPr>
-      </w:pPr>
-      <w:r>
-        <w:rPr>
-          <w:sz w:val="20"/>
-        </w:rPr>
-        <w:t>{ExperiencePoints[2]}</w:t>
-      </w:r>
-    </w:p>
-    <w:p>
-      <w:pPr>
-        <w:pStyle w:val="ListParagraph"/>
-        <w:numPr>
-          <w:ilvl w:val="0"/>
-          <w:numId w:val="1"/>
-        </w:numPr>
-        <w:tabs>
-          <w:tab w:val="left" w:pos="521"/>
-          <w:tab w:val="left" w:pos="8801"/>
-        </w:tabs>
-        <w:ind w:hanging="360"/>
-        <w:rPr>
-          <w:rFonts w:eastAsia="Times New Roman" w:cs="Times New Roman"/>
-          <w:sz w:val="20"/>
-          <w:szCs w:val="20"/>
-        </w:rPr>
-      </w:pPr>
-      <w:r>
-        <w:rPr>
-          <w:sz w:val="20"/>
-        </w:rPr>
-        <w:t>{ExperiencePoints[3]}</w:t>
-      </w:r>
-    </w:p>
-    <w:p>
-      <w:pPr>
-        <w:pStyle w:val="ListParagraph"/>
-        <w:numPr>
-          <w:ilvl w:val="0"/>
-          <w:numId w:val="1"/>
-        </w:numPr>
-        <w:tabs>
-          <w:tab w:val="left" w:pos="521"/>
-          <w:tab w:val="left" w:pos="8801"/>
-        </w:tabs>
-        <w:ind w:hanging="360"/>
-        <w:rPr>
-          <w:rFonts w:eastAsia="Times New Roman" w:cs="Times New Roman"/>
-          <w:sz w:val="20"/>
-          <w:szCs w:val="20"/>
-        </w:rPr>
-      </w:pPr>
-      <w:r>
-        <w:rPr>
-          <w:sz w:val="20"/>
-        </w:rPr>
-        <w:t>{ExperiencePoints[4]}</w:t>
-      </w:r>
     </w:p>
     <w:sectPr>
       <w:pgSz w:w="11906" w:h="16838"/>

</xml_diff>